<commit_message>
1st draft part 1
</commit_message>
<xml_diff>
--- a/1.모바일 아키텍처 개론.docx
+++ b/1.모바일 아키텍처 개론.docx
@@ -5334,9 +5334,6 @@
       <w:pPr>
         <w:widowControl/>
         <w:wordWrap/>
-        <w:rPr>
-          <w:rFonts w:hint="eastAsia"/>
-        </w:rPr>
       </w:pPr>
       <w:r>
         <w:rPr>
@@ -5367,9 +5364,6 @@
       <w:pPr>
         <w:widowControl/>
         <w:wordWrap/>
-        <w:rPr>
-          <w:rFonts w:hint="eastAsia"/>
-        </w:rPr>
       </w:pPr>
     </w:p>
     <w:p>
@@ -7529,18 +7523,28 @@
     </w:p>
     <w:p>
       <w:pPr>
+        <w:widowControl/>
+        <w:wordWrap/>
+        <w:rPr>
+          <w:rFonts w:asciiTheme="majorHAnsi" w:eastAsiaTheme="majorEastAsia" w:hAnsiTheme="majorHAnsi" w:cstheme="majorBidi"/>
+          <w:b/>
+          <w:sz w:val="22"/>
+        </w:rPr>
+      </w:pPr>
+      <w:r>
+        <w:br w:type="page"/>
+      </w:r>
+    </w:p>
+    <w:p>
+      <w:pPr>
         <w:pStyle w:val="2"/>
       </w:pPr>
-    </w:p>
-    <w:p>
-      <w:pPr>
-        <w:pStyle w:val="2"/>
-      </w:pPr>
       <w:bookmarkStart w:id="5" w:name="_Toc115850967"/>
       <w:r>
         <w:rPr>
           <w:rFonts w:hint="eastAsia"/>
         </w:rPr>
+        <w:lastRenderedPageBreak/>
         <w:t xml:space="preserve">3. </w:t>
       </w:r>
       <w:r>
@@ -7803,7 +7807,13 @@
         <w:rPr>
           <w:rFonts w:hint="eastAsia"/>
         </w:rPr>
-        <w:t xml:space="preserve">-하나의 모듈은 오직 하나의 </w:t>
+        <w:t>-</w:t>
+      </w:r>
+      <w:r>
+        <w:rPr>
+          <w:rFonts w:hint="eastAsia"/>
+        </w:rPr>
+        <w:t xml:space="preserve">하나의 모듈은 오직 하나의 </w:t>
       </w:r>
       <w:proofErr w:type="spellStart"/>
       <w:r>
@@ -7817,7 +7827,19 @@
         <w:rPr>
           <w:rFonts w:hint="eastAsia"/>
         </w:rPr>
-        <w:t xml:space="preserve"> 대해서만 책임져야하는 단일 책임 원칙으로 경계선을 구분</w:t>
+        <w:t xml:space="preserve"> 대해서만 </w:t>
+      </w:r>
+      <w:r>
+        <w:rPr>
+          <w:rFonts w:hint="eastAsia"/>
+        </w:rPr>
+        <w:t>작동해야한다는</w:t>
+      </w:r>
+      <w:r>
+        <w:rPr>
+          <w:rFonts w:hint="eastAsia"/>
+        </w:rPr>
+        <w:t xml:space="preserve"> 단일 책임 원칙으로 경계선을 구분</w:t>
       </w:r>
     </w:p>
     <w:p>
@@ -7857,13 +7879,16 @@
         <w:rPr>
           <w:rFonts w:hint="eastAsia"/>
         </w:rPr>
-        <w:t xml:space="preserve"> 실행자 등</w:t>
-      </w:r>
-    </w:p>
-    <w:p>
-      <w:pPr>
-        <w:widowControl/>
-        <w:wordWrap/>
+        <w:t xml:space="preserve"> 실행자</w:t>
+      </w:r>
+    </w:p>
+    <w:p>
+      <w:pPr>
+        <w:widowControl/>
+        <w:wordWrap/>
+        <w:rPr>
+          <w:rFonts w:hint="eastAsia"/>
+        </w:rPr>
       </w:pPr>
       <w:r>
         <w:rPr>
@@ -7892,7 +7917,7 @@
         <w:rPr>
           <w:rFonts w:hint="eastAsia"/>
         </w:rPr>
-        <w:t>이용자 -&gt; 회원가입을 원하는 이용자, 검색하는 이용자 등</w:t>
+        <w:t>이용자 -&gt; 회원가입을 원하는 이용자, 검색하는 이용자</w:t>
       </w:r>
     </w:p>
     <w:p>
@@ -7914,7 +7939,6 @@
           <w:rStyle w:val="ad"/>
           <w:rFonts w:hint="eastAsia"/>
         </w:rPr>
-        <w:lastRenderedPageBreak/>
         <w:t>1.2</w:t>
       </w:r>
       <w:r>
@@ -8029,64 +8053,77 @@
         <w:rPr>
           <w:rFonts w:hint="eastAsia"/>
         </w:rPr>
-        <w:t xml:space="preserve">-가장 높은 수준의 계층은 그보다 하위 계층의 변화로 </w:t>
+        <w:t>-가장 높은 수준의 계층은 그보다 하위 계층의 변화로부터 보호되어야 함</w:t>
+      </w:r>
+    </w:p>
+    <w:p>
+      <w:pPr>
+        <w:widowControl/>
+        <w:wordWrap/>
+        <w:rPr>
+          <w:rFonts w:hint="eastAsia"/>
+        </w:rPr>
+      </w:pPr>
+    </w:p>
+    <w:p>
+      <w:pPr>
+        <w:rPr>
+          <w:rStyle w:val="ad"/>
+          <w:rFonts w:hint="eastAsia"/>
+        </w:rPr>
+      </w:pPr>
+      <w:r>
+        <w:rPr>
+          <w:rStyle w:val="ad"/>
+          <w:rFonts w:hint="eastAsia"/>
+        </w:rPr>
+        <w:t xml:space="preserve">2 </w:t>
       </w:r>
       <w:proofErr w:type="spellStart"/>
       <w:r>
         <w:rPr>
-          <w:rFonts w:hint="eastAsia"/>
-        </w:rPr>
-        <w:t>부터</w:t>
+          <w:rStyle w:val="ad"/>
+          <w:rFonts w:hint="eastAsia"/>
+        </w:rPr>
+        <w:t>클린</w:t>
       </w:r>
       <w:proofErr w:type="spellEnd"/>
       <w:r>
         <w:rPr>
-          <w:rFonts w:hint="eastAsia"/>
-        </w:rPr>
-        <w:t xml:space="preserve"> 보호되어야 함</w:t>
-      </w:r>
-    </w:p>
-    <w:p>
-      <w:pPr>
-        <w:widowControl/>
-        <w:wordWrap/>
-      </w:pPr>
-    </w:p>
-    <w:p>
-      <w:pPr>
-        <w:rPr>
           <w:rStyle w:val="ad"/>
-        </w:rPr>
-      </w:pPr>
-      <w:r>
+          <w:rFonts w:hint="eastAsia"/>
+        </w:rPr>
+        <w:t xml:space="preserve"> 아키텍처 계층구조</w:t>
+      </w:r>
+    </w:p>
+    <w:p>
+      <w:pPr>
         <w:rPr>
           <w:rStyle w:val="ad"/>
           <w:rFonts w:hint="eastAsia"/>
         </w:rPr>
-        <w:t xml:space="preserve">2 </w:t>
-      </w:r>
-      <w:proofErr w:type="spellStart"/>
-      <w:r>
+      </w:pPr>
+      <w:r>
+        <w:rPr>
+          <w:rFonts w:hint="eastAsia"/>
+        </w:rPr>
+        <w:t>-계층을 나눔으로써 소스코드 변경 시 안정성이 더 높아짐</w:t>
+      </w:r>
+    </w:p>
+    <w:p>
+      <w:pPr>
         <w:rPr>
           <w:rStyle w:val="ad"/>
           <w:rFonts w:hint="eastAsia"/>
         </w:rPr>
-        <w:t>클린</w:t>
-      </w:r>
-      <w:proofErr w:type="spellEnd"/>
-      <w:r>
-        <w:rPr>
-          <w:rStyle w:val="ad"/>
-          <w:rFonts w:hint="eastAsia"/>
-        </w:rPr>
-        <w:t xml:space="preserve"> 아키텍처 계층구조</w:t>
-      </w:r>
+      </w:pPr>
     </w:p>
     <w:p>
       <w:pPr>
         <w:keepNext/>
         <w:widowControl/>
         <w:wordWrap/>
+        <w:jc w:val="center"/>
       </w:pPr>
       <w:r>
         <w:rPr>
@@ -8280,9 +8317,6 @@
       <w:pPr>
         <w:widowControl/>
         <w:wordWrap/>
-        <w:rPr>
-          <w:rFonts w:hint="eastAsia"/>
-        </w:rPr>
       </w:pPr>
       <w:r>
         <w:rPr>
@@ -8322,24 +8356,55 @@
       <w:pPr>
         <w:widowControl/>
         <w:wordWrap/>
-      </w:pPr>
-      <w:r>
-        <w:rPr>
-          <w:rFonts w:hint="eastAsia"/>
-        </w:rPr>
+        <w:rPr>
+          <w:rFonts w:hint="eastAsia"/>
+        </w:rPr>
+      </w:pPr>
+      <w:r>
+        <w:rPr>
+          <w:rFonts w:hint="eastAsia"/>
+        </w:rPr>
+        <w:lastRenderedPageBreak/>
         <w:t>-</w:t>
       </w:r>
       <w:r>
         <w:rPr>
           <w:rFonts w:hint="eastAsia"/>
         </w:rPr>
-        <w:t>직접적으로 플랫폼 의존적인 구현, 즉 UI화면 표시와 사용자 입력만 담당</w:t>
-      </w:r>
-    </w:p>
-    <w:p>
-      <w:pPr>
-        <w:widowControl/>
-        <w:wordWrap/>
+        <w:t>UI화면 표시와 사용자 입력만 담당</w:t>
+      </w:r>
+      <w:r>
+        <w:rPr>
+          <w:rFonts w:hint="eastAsia"/>
+        </w:rPr>
+        <w:t xml:space="preserve">하는 플랫폼 의존적 컴포넌트(단, </w:t>
+      </w:r>
+      <w:r>
+        <w:t>View</w:t>
+      </w:r>
+      <w:r>
+        <w:rPr>
+          <w:rFonts w:hint="eastAsia"/>
+        </w:rPr>
+        <w:t xml:space="preserve">가 </w:t>
+      </w:r>
+      <w:r>
+        <w:t>Activity/Fragment</w:t>
+      </w:r>
+      <w:r>
+        <w:rPr>
+          <w:rFonts w:hint="eastAsia"/>
+        </w:rPr>
+        <w:t>만을 의미하진 않음)</w:t>
+      </w:r>
+    </w:p>
+    <w:p>
+      <w:pPr>
+        <w:widowControl/>
+        <w:wordWrap/>
+        <w:rPr>
+          <w:rFonts w:hint="eastAsia"/>
+        </w:rPr>
       </w:pPr>
       <w:r>
         <w:rPr>
@@ -8347,49 +8412,49 @@
         </w:rPr>
         <w:t>-</w:t>
       </w:r>
-      <w:r>
-        <w:rPr>
-          <w:rFonts w:hint="eastAsia"/>
-        </w:rPr>
-        <w:t xml:space="preserve">주의할 점은 </w:t>
-      </w:r>
-      <w:r>
-        <w:t>View</w:t>
-      </w:r>
-      <w:r>
-        <w:rPr>
-          <w:rFonts w:hint="eastAsia"/>
-        </w:rPr>
-        <w:t xml:space="preserve">가 꼭 </w:t>
-      </w:r>
-      <w:r>
-        <w:t>Activity/Fragment</w:t>
-      </w:r>
       <w:proofErr w:type="spellStart"/>
       <w:r>
         <w:rPr>
           <w:rFonts w:hint="eastAsia"/>
         </w:rPr>
-        <w:t>를</w:t>
+        <w:t>프레젠터의</w:t>
       </w:r>
       <w:proofErr w:type="spellEnd"/>
       <w:r>
         <w:rPr>
           <w:rFonts w:hint="eastAsia"/>
         </w:rPr>
-        <w:t xml:space="preserve"> 의미하지는 않음 </w:t>
-      </w:r>
-    </w:p>
-    <w:p>
-      <w:pPr>
-        <w:widowControl/>
-        <w:wordWrap/>
-      </w:pPr>
-    </w:p>
-    <w:p>
-      <w:pPr>
-        <w:widowControl/>
-        <w:wordWrap/>
+        <w:t xml:space="preserve"> 명령을 받아 화면을 어떤 이미지/색으로 그릴지 결정.</w:t>
+      </w:r>
+    </w:p>
+    <w:p>
+      <w:pPr>
+        <w:widowControl/>
+        <w:wordWrap/>
+        <w:rPr>
+          <w:rFonts w:hint="eastAsia"/>
+        </w:rPr>
+      </w:pPr>
+      <w:r>
+        <w:rPr>
+          <w:rFonts w:hint="eastAsia"/>
+        </w:rPr>
+        <w:t>-뷰는 자기가 화면에 그리는 것이 어떤 의미가 있는지 알지 못함</w:t>
+      </w:r>
+    </w:p>
+    <w:p>
+      <w:pPr>
+        <w:widowControl/>
+        <w:wordWrap/>
+      </w:pPr>
+    </w:p>
+    <w:p>
+      <w:pPr>
+        <w:widowControl/>
+        <w:wordWrap/>
+        <w:rPr>
+          <w:rFonts w:hint="eastAsia"/>
+        </w:rPr>
       </w:pPr>
       <w:r>
         <w:rPr>
@@ -8402,7 +8467,19 @@
         <w:rPr>
           <w:rFonts w:hint="eastAsia"/>
         </w:rPr>
-        <w:t>프리젠터</w:t>
+        <w:t>프</w:t>
+      </w:r>
+      <w:r>
+        <w:rPr>
+          <w:rFonts w:hint="eastAsia"/>
+        </w:rPr>
+        <w:t>레</w:t>
+      </w:r>
+      <w:r>
+        <w:rPr>
+          <w:rFonts w:hint="eastAsia"/>
+        </w:rPr>
+        <w:t>젠터</w:t>
       </w:r>
       <w:proofErr w:type="spellEnd"/>
       <w:r>
@@ -8430,6 +8507,9 @@
       <w:pPr>
         <w:widowControl/>
         <w:wordWrap/>
+        <w:rPr>
+          <w:rFonts w:hint="eastAsia"/>
+        </w:rPr>
       </w:pPr>
       <w:r>
         <w:rPr>
@@ -8438,34 +8518,31 @@
         <w:t>-</w:t>
       </w:r>
       <w:r>
-        <w:rPr>
-          <w:rFonts w:hint="eastAsia"/>
-        </w:rPr>
-        <w:t xml:space="preserve">뷰와 달리 </w:t>
-      </w:r>
-      <w:r>
-        <w:t>OS</w:t>
-      </w:r>
-      <w:r>
-        <w:rPr>
-          <w:rFonts w:hint="eastAsia"/>
-        </w:rPr>
-        <w:t xml:space="preserve">의 렌더링 </w:t>
-      </w:r>
-      <w:r>
-        <w:t>API</w:t>
-      </w:r>
-      <w:r>
-        <w:rPr>
-          <w:rFonts w:hint="eastAsia"/>
-        </w:rPr>
-        <w:t>등에 직접적으로 의존하지 않음</w:t>
-      </w:r>
-    </w:p>
-    <w:p>
-      <w:pPr>
-        <w:widowControl/>
-        <w:wordWrap/>
+        <w:t xml:space="preserve">MVP </w:t>
+      </w:r>
+      <w:r>
+        <w:rPr>
+          <w:rFonts w:hint="eastAsia"/>
+        </w:rPr>
+        <w:t xml:space="preserve">패턴에서 </w:t>
+      </w:r>
+      <w:r>
+        <w:t>Presenter</w:t>
+      </w:r>
+      <w:r>
+        <w:rPr>
+          <w:rFonts w:hint="eastAsia"/>
+        </w:rPr>
+        <w:t>만을 의미하는 개념이 아닌 더 넓은 의미</w:t>
+      </w:r>
+    </w:p>
+    <w:p>
+      <w:pPr>
+        <w:widowControl/>
+        <w:wordWrap/>
+        <w:rPr>
+          <w:rFonts w:hint="eastAsia"/>
+        </w:rPr>
       </w:pPr>
       <w:r>
         <w:rPr>
@@ -8477,21 +8554,176 @@
         <w:rPr>
           <w:rFonts w:hint="eastAsia"/>
         </w:rPr>
-        <w:t xml:space="preserve">뷰 관점의 비즈니스 </w:t>
+        <w:t>뷰와 모델의 중간에서 행동하며 뷰에서 오는 이벤트를 받아 처리하며 처리에 필요한 데이터는 모델에 요청</w:t>
+      </w:r>
+    </w:p>
+    <w:p>
+      <w:pPr>
+        <w:widowControl/>
+        <w:wordWrap/>
+        <w:rPr>
+          <w:rFonts w:hint="eastAsia"/>
+        </w:rPr>
+      </w:pPr>
+      <w:r>
+        <w:rPr>
+          <w:rFonts w:hint="eastAsia"/>
+        </w:rPr>
+        <w:t>-뷰와 달리 플랫폼에 직접 의존하지 않는 클래스</w:t>
+      </w:r>
+    </w:p>
+    <w:p>
+      <w:pPr>
+        <w:widowControl/>
+        <w:wordWrap/>
+        <w:rPr>
+          <w:rFonts w:hint="eastAsia"/>
+        </w:rPr>
+      </w:pPr>
+    </w:p>
+    <w:p>
+      <w:pPr>
+        <w:widowControl/>
+        <w:wordWrap/>
+        <w:rPr>
+          <w:rStyle w:val="ad"/>
+        </w:rPr>
+      </w:pPr>
+      <w:r>
+        <w:rPr>
+          <w:rStyle w:val="ad"/>
+          <w:rFonts w:hint="eastAsia"/>
+        </w:rPr>
+        <w:t>2.2 도메인 계층</w:t>
+      </w:r>
+      <w:r>
+        <w:rPr>
+          <w:rStyle w:val="ad"/>
+        </w:rPr>
+        <w:t>(Domain Layer)</w:t>
+      </w:r>
+    </w:p>
+    <w:p>
+      <w:pPr>
+        <w:widowControl/>
+        <w:wordWrap/>
+      </w:pPr>
+      <w:r>
+        <w:rPr>
+          <w:rFonts w:hint="eastAsia"/>
+        </w:rPr>
+        <w:t>-</w:t>
       </w:r>
       <w:proofErr w:type="spellStart"/>
       <w:r>
         <w:rPr>
           <w:rFonts w:hint="eastAsia"/>
         </w:rPr>
-        <w:t>로직을</w:t>
+        <w:t>유스</w:t>
       </w:r>
       <w:proofErr w:type="spellEnd"/>
       <w:r>
         <w:rPr>
           <w:rFonts w:hint="eastAsia"/>
         </w:rPr>
-        <w:t xml:space="preserve"> 담당</w:t>
+        <w:t xml:space="preserve"> </w:t>
+      </w:r>
+      <w:r>
+        <w:rPr>
+          <w:rFonts w:hint="eastAsia"/>
+        </w:rPr>
+        <w:t xml:space="preserve">케이스(Use Case) : 비즈니스 </w:t>
+      </w:r>
+      <w:proofErr w:type="spellStart"/>
+      <w:r>
+        <w:rPr>
+          <w:rFonts w:hint="eastAsia"/>
+        </w:rPr>
+        <w:t>로직</w:t>
+      </w:r>
+      <w:r>
+        <w:rPr>
+          <w:rFonts w:hint="eastAsia"/>
+        </w:rPr>
+        <w:t>이</w:t>
+      </w:r>
+      <w:proofErr w:type="spellEnd"/>
+      <w:r>
+        <w:rPr>
+          <w:rFonts w:hint="eastAsia"/>
+        </w:rPr>
+        <w:t xml:space="preserve"> 구현됨</w:t>
+      </w:r>
+    </w:p>
+    <w:p>
+      <w:pPr>
+        <w:widowControl/>
+        <w:wordWrap/>
+      </w:pPr>
+      <w:r>
+        <w:rPr>
+          <w:rFonts w:hint="eastAsia"/>
+        </w:rPr>
+        <w:t>-</w:t>
+      </w:r>
+      <w:r>
+        <w:rPr>
+          <w:rFonts w:hint="eastAsia"/>
+        </w:rPr>
+        <w:t xml:space="preserve">도메인 모델(Model) : </w:t>
+      </w:r>
+      <w:r>
+        <w:rPr>
+          <w:rFonts w:hint="eastAsia"/>
+        </w:rPr>
+        <w:t>앱의 실질적인</w:t>
+      </w:r>
+      <w:r>
+        <w:rPr>
+          <w:rFonts w:hint="eastAsia"/>
+        </w:rPr>
+        <w:t xml:space="preserve"> 데이터가 구현됨</w:t>
+      </w:r>
+    </w:p>
+    <w:p>
+      <w:pPr>
+        <w:widowControl/>
+        <w:wordWrap/>
+      </w:pPr>
+      <w:r>
+        <w:rPr>
+          <w:rFonts w:hint="eastAsia"/>
+        </w:rPr>
+        <w:t>-</w:t>
+      </w:r>
+      <w:r>
+        <w:rPr>
+          <w:rFonts w:hint="eastAsia"/>
+        </w:rPr>
+        <w:t xml:space="preserve">트랜스레이터(Translator): 데이터 계층의 </w:t>
+      </w:r>
+      <w:proofErr w:type="spellStart"/>
+      <w:r>
+        <w:rPr>
+          <w:rFonts w:hint="eastAsia"/>
+        </w:rPr>
+        <w:t>엔티티</w:t>
+      </w:r>
+      <w:proofErr w:type="spellEnd"/>
+      <w:r>
+        <w:rPr>
+          <w:rFonts w:hint="eastAsia"/>
+        </w:rPr>
+        <w:t xml:space="preserve">, 도메인 모델을 변환하는 </w:t>
+      </w:r>
+      <w:r>
+        <w:t>mapper</w:t>
+      </w:r>
+      <w:r>
+        <w:rPr>
+          <w:rFonts w:hint="eastAsia"/>
+        </w:rPr>
+        <w:t>의 역할</w:t>
       </w:r>
     </w:p>
     <w:p>
@@ -8513,22 +8745,68 @@
           <w:rStyle w:val="ad"/>
           <w:rFonts w:hint="eastAsia"/>
         </w:rPr>
-        <w:t>2.2 도메인 계층</w:t>
+        <w:t>2.3 데이터 계층(</w:t>
       </w:r>
       <w:r>
         <w:rPr>
           <w:rStyle w:val="ad"/>
         </w:rPr>
-        <w:t>(Domain Layer)</w:t>
-      </w:r>
-    </w:p>
-    <w:p>
-      <w:pPr>
-        <w:widowControl/>
-        <w:wordWrap/>
-        <w:rPr>
-          <w:rFonts w:hint="eastAsia"/>
-        </w:rPr>
+        <w:t>Data Layer</w:t>
+      </w:r>
+      <w:r>
+        <w:rPr>
+          <w:rStyle w:val="ad"/>
+          <w:rFonts w:hint="eastAsia"/>
+        </w:rPr>
+        <w:t>)</w:t>
+      </w:r>
+    </w:p>
+    <w:p>
+      <w:pPr>
+        <w:widowControl/>
+        <w:wordWrap/>
+        <w:rPr>
+          <w:rFonts w:hint="eastAsia"/>
+        </w:rPr>
+      </w:pPr>
+      <w:r>
+        <w:rPr>
+          <w:rFonts w:hint="eastAsia"/>
+        </w:rPr>
+        <w:t>2.3.1</w:t>
+      </w:r>
+      <w:r>
+        <w:rPr>
+          <w:rFonts w:hint="eastAsia"/>
+        </w:rPr>
+        <w:t>리포지토리(</w:t>
+      </w:r>
+      <w:r>
+        <w:t>Repository</w:t>
+      </w:r>
+      <w:r>
+        <w:rPr>
+          <w:rFonts w:hint="eastAsia"/>
+        </w:rPr>
+        <w:t>)</w:t>
+      </w:r>
+    </w:p>
+    <w:p>
+      <w:pPr>
+        <w:widowControl/>
+        <w:wordWrap/>
+      </w:pPr>
+      <w:r>
+        <w:rPr>
+          <w:rFonts w:hint="eastAsia"/>
+        </w:rPr>
+        <w:t xml:space="preserve">-관점에 따라 도메인 계층일 수도 있고, 데이터 계층이 될 수도 있음 </w:t>
+      </w:r>
+    </w:p>
+    <w:p>
+      <w:pPr>
+        <w:widowControl/>
+        <w:wordWrap/>
       </w:pPr>
       <w:r>
         <w:rPr>
@@ -8541,23 +8819,120 @@
         <w:rPr>
           <w:rFonts w:hint="eastAsia"/>
         </w:rPr>
-        <w:t>유스케이스</w:t>
+        <w:t>유스</w:t>
       </w:r>
       <w:proofErr w:type="spellEnd"/>
       <w:r>
         <w:rPr>
           <w:rFonts w:hint="eastAsia"/>
         </w:rPr>
-        <w:t xml:space="preserve">(Use Case) : 도메인 관점의 비즈니스 </w:t>
-      </w:r>
-      <w:proofErr w:type="spellStart"/>
-      <w:r>
-        <w:rPr>
-          <w:rFonts w:hint="eastAsia"/>
-        </w:rPr>
-        <w:t>로직</w:t>
-      </w:r>
-      <w:proofErr w:type="spellEnd"/>
+        <w:t xml:space="preserve"> </w:t>
+      </w:r>
+      <w:r>
+        <w:rPr>
+          <w:rFonts w:hint="eastAsia"/>
+        </w:rPr>
+        <w:t>케이스가 필요로 하는 데이터 저장/수정 등의 기능을 제공</w:t>
+      </w:r>
+    </w:p>
+    <w:p>
+      <w:pPr>
+        <w:widowControl/>
+        <w:wordWrap/>
+        <w:rPr>
+          <w:rFonts w:hint="eastAsia"/>
+        </w:rPr>
+      </w:pPr>
+      <w:r>
+        <w:rPr>
+          <w:rFonts w:hint="eastAsia"/>
+        </w:rPr>
+        <w:t>-데이터 소스를 인터페이스 형태로 참조하기 때문에 이 클래스에서 데이터 소스 객체를 갈아</w:t>
+      </w:r>
+      <w:r>
+        <w:rPr>
+          <w:rFonts w:hint="eastAsia"/>
+        </w:rPr>
+        <w:t xml:space="preserve"> </w:t>
+      </w:r>
+      <w:r>
+        <w:rPr>
+          <w:rFonts w:hint="eastAsia"/>
+        </w:rPr>
+        <w:t xml:space="preserve">끼우는 형태로, 외부 </w:t>
+      </w:r>
+      <w:r>
+        <w:t xml:space="preserve">API </w:t>
+      </w:r>
+      <w:r>
+        <w:rPr>
+          <w:rFonts w:hint="eastAsia"/>
+        </w:rPr>
+        <w:t xml:space="preserve">호출/로컬 </w:t>
+      </w:r>
+      <w:r>
+        <w:t xml:space="preserve">DB </w:t>
+      </w:r>
+      <w:r>
+        <w:rPr>
+          <w:rFonts w:hint="eastAsia"/>
+        </w:rPr>
+        <w:t>접근/</w:t>
+      </w:r>
+      <w:r>
+        <w:t>Mock</w:t>
+      </w:r>
+      <w:r>
+        <w:rPr>
+          <w:rFonts w:hint="eastAsia"/>
+        </w:rPr>
+        <w:t xml:space="preserve"> 객체 출력을 전환할 수 있음</w:t>
+      </w:r>
+    </w:p>
+    <w:p>
+      <w:pPr>
+        <w:widowControl/>
+        <w:wordWrap/>
+      </w:pPr>
+    </w:p>
+    <w:p>
+      <w:pPr>
+        <w:widowControl/>
+        <w:wordWrap/>
+      </w:pPr>
+      <w:r>
+        <w:rPr>
+          <w:rFonts w:hint="eastAsia"/>
+        </w:rPr>
+        <w:t>2.3.2</w:t>
+      </w:r>
+      <w:r>
+        <w:rPr>
+          <w:rFonts w:hint="eastAsia"/>
+        </w:rPr>
+        <w:t>데이터</w:t>
+      </w:r>
+      <w:r>
+        <w:rPr>
+          <w:rFonts w:hint="eastAsia"/>
+        </w:rPr>
+        <w:t xml:space="preserve"> </w:t>
+      </w:r>
+      <w:r>
+        <w:rPr>
+          <w:rFonts w:hint="eastAsia"/>
+        </w:rPr>
+        <w:t>소스(</w:t>
+      </w:r>
+      <w:r>
+        <w:t>Data source</w:t>
+      </w:r>
+      <w:r>
+        <w:rPr>
+          <w:rFonts w:hint="eastAsia"/>
+        </w:rPr>
+        <w:t>)</w:t>
+      </w:r>
     </w:p>
     <w:p>
       <w:pPr>
@@ -8577,21 +8952,52 @@
         <w:rPr>
           <w:rFonts w:hint="eastAsia"/>
         </w:rPr>
-        <w:t xml:space="preserve">도메인 모델(Model) : 앱의 논리적인 </w:t>
-      </w:r>
-      <w:proofErr w:type="spellStart"/>
-      <w:r>
-        <w:rPr>
-          <w:rFonts w:hint="eastAsia"/>
-        </w:rPr>
-        <w:t>엔티티</w:t>
-      </w:r>
-      <w:proofErr w:type="spellEnd"/>
-      <w:r>
-        <w:rPr>
-          <w:rFonts w:hint="eastAsia"/>
-        </w:rPr>
-        <w:t xml:space="preserve"> 데이터</w:t>
+        <w:t>실제 데이터의 입력이 여기서 실행</w:t>
+      </w:r>
+    </w:p>
+    <w:p>
+      <w:pPr>
+        <w:widowControl/>
+        <w:wordWrap/>
+      </w:pPr>
+    </w:p>
+    <w:p>
+      <w:pPr>
+        <w:widowControl/>
+        <w:wordWrap/>
+      </w:pPr>
+      <w:r>
+        <w:rPr>
+          <w:rFonts w:hint="eastAsia"/>
+        </w:rPr>
+        <w:t>2.3.3</w:t>
+      </w:r>
+      <w:r>
+        <w:rPr>
+          <w:rFonts w:hint="eastAsia"/>
+        </w:rPr>
+        <w:t>엔티티(</w:t>
+      </w:r>
+      <w:r>
+        <w:t>Entity</w:t>
+      </w:r>
+      <w:r>
+        <w:rPr>
+          <w:rFonts w:hint="eastAsia"/>
+        </w:rPr>
+        <w:t>)</w:t>
+      </w:r>
+    </w:p>
+    <w:p>
+      <w:pPr>
+        <w:widowControl/>
+        <w:wordWrap/>
+      </w:pPr>
+      <w:r>
+        <w:rPr>
+          <w:rFonts w:hint="eastAsia"/>
+        </w:rPr>
+        <w:t>-데이터 소스에서 사용되는 데이터를 정의한 모델(그림1.8과는 다른 개념)</w:t>
       </w:r>
     </w:p>
     <w:p>
@@ -8606,295 +9012,6 @@
         <w:t>-</w:t>
       </w:r>
       <w:r>
-        <w:rPr>
-          <w:rFonts w:hint="eastAsia"/>
-        </w:rPr>
-        <w:t>트랜스레이터(</w:t>
-      </w:r>
-      <w:proofErr w:type="spellStart"/>
-      <w:r>
-        <w:rPr>
-          <w:rFonts w:hint="eastAsia"/>
-        </w:rPr>
-        <w:t>Trarnslator</w:t>
-      </w:r>
-      <w:proofErr w:type="spellEnd"/>
-      <w:r>
-        <w:rPr>
-          <w:rFonts w:hint="eastAsia"/>
-        </w:rPr>
-        <w:t xml:space="preserve">): 데이터 계층의 </w:t>
-      </w:r>
-      <w:proofErr w:type="spellStart"/>
-      <w:r>
-        <w:rPr>
-          <w:rFonts w:hint="eastAsia"/>
-        </w:rPr>
-        <w:t>엔티티</w:t>
-      </w:r>
-      <w:proofErr w:type="spellEnd"/>
-      <w:r>
-        <w:rPr>
-          <w:rFonts w:hint="eastAsia"/>
-        </w:rPr>
-        <w:t xml:space="preserve">, 도메인 모델을 변환하는 </w:t>
-      </w:r>
-      <w:r>
-        <w:t>mapper</w:t>
-      </w:r>
-      <w:r>
-        <w:rPr>
-          <w:rFonts w:hint="eastAsia"/>
-        </w:rPr>
-        <w:t>의 역할</w:t>
-      </w:r>
-    </w:p>
-    <w:p>
-      <w:pPr>
-        <w:widowControl/>
-        <w:wordWrap/>
-      </w:pPr>
-    </w:p>
-    <w:p>
-      <w:pPr>
-        <w:widowControl/>
-        <w:wordWrap/>
-        <w:rPr>
-          <w:rStyle w:val="ad"/>
-        </w:rPr>
-      </w:pPr>
-      <w:r>
-        <w:rPr>
-          <w:rStyle w:val="ad"/>
-          <w:rFonts w:hint="eastAsia"/>
-        </w:rPr>
-        <w:t>2.3 데이터 계층(</w:t>
-      </w:r>
-      <w:r>
-        <w:rPr>
-          <w:rStyle w:val="ad"/>
-        </w:rPr>
-        <w:t>Data Layer</w:t>
-      </w:r>
-      <w:r>
-        <w:rPr>
-          <w:rStyle w:val="ad"/>
-          <w:rFonts w:hint="eastAsia"/>
-        </w:rPr>
-        <w:t>)</w:t>
-      </w:r>
-    </w:p>
-    <w:p>
-      <w:pPr>
-        <w:widowControl/>
-        <w:wordWrap/>
-      </w:pPr>
-      <w:r>
-        <w:rPr>
-          <w:rFonts w:hint="eastAsia"/>
-        </w:rPr>
-        <w:t>2.3.1</w:t>
-      </w:r>
-      <w:r>
-        <w:rPr>
-          <w:rFonts w:hint="eastAsia"/>
-        </w:rPr>
-        <w:t>리포지토리(</w:t>
-      </w:r>
-      <w:r>
-        <w:t>Repository</w:t>
-      </w:r>
-      <w:r>
-        <w:rPr>
-          <w:rFonts w:hint="eastAsia"/>
-        </w:rPr>
-        <w:t>)</w:t>
-      </w:r>
-    </w:p>
-    <w:p>
-      <w:pPr>
-        <w:widowControl/>
-        <w:wordWrap/>
-      </w:pPr>
-      <w:r>
-        <w:rPr>
-          <w:rFonts w:hint="eastAsia"/>
-        </w:rPr>
-        <w:t>-</w:t>
-      </w:r>
-      <w:proofErr w:type="spellStart"/>
-      <w:r>
-        <w:rPr>
-          <w:rFonts w:hint="eastAsia"/>
-        </w:rPr>
-        <w:t>유스케이스가</w:t>
-      </w:r>
-      <w:proofErr w:type="spellEnd"/>
-      <w:r>
-        <w:rPr>
-          <w:rFonts w:hint="eastAsia"/>
-        </w:rPr>
-        <w:t xml:space="preserve"> 필요로 하는 데이터 저장/수정 등의 기능을 제공</w:t>
-      </w:r>
-    </w:p>
-    <w:p>
-      <w:pPr>
-        <w:widowControl/>
-        <w:wordWrap/>
-        <w:rPr>
-          <w:rFonts w:hint="eastAsia"/>
-        </w:rPr>
-      </w:pPr>
-      <w:r>
-        <w:rPr>
-          <w:rFonts w:hint="eastAsia"/>
-        </w:rPr>
-        <w:t xml:space="preserve">-데이터 소스를 인터페이스 형태로 참조하기 때문에 이 클래스에서 데이터 소스 객체를 </w:t>
-      </w:r>
-      <w:proofErr w:type="spellStart"/>
-      <w:r>
-        <w:rPr>
-          <w:rFonts w:hint="eastAsia"/>
-        </w:rPr>
-        <w:t>갈아끼우는</w:t>
-      </w:r>
-      <w:proofErr w:type="spellEnd"/>
-      <w:r>
-        <w:rPr>
-          <w:rFonts w:hint="eastAsia"/>
-        </w:rPr>
-        <w:t xml:space="preserve"> 형태로, 외부 </w:t>
-      </w:r>
-      <w:r>
-        <w:t xml:space="preserve">API </w:t>
-      </w:r>
-      <w:r>
-        <w:rPr>
-          <w:rFonts w:hint="eastAsia"/>
-        </w:rPr>
-        <w:t xml:space="preserve">호출/로컬 </w:t>
-      </w:r>
-      <w:r>
-        <w:t xml:space="preserve">DB </w:t>
-      </w:r>
-      <w:r>
-        <w:rPr>
-          <w:rFonts w:hint="eastAsia"/>
-        </w:rPr>
-        <w:t>접근/</w:t>
-      </w:r>
-      <w:r>
-        <w:t>Mock</w:t>
-      </w:r>
-      <w:r>
-        <w:rPr>
-          <w:rFonts w:hint="eastAsia"/>
-        </w:rPr>
-        <w:t xml:space="preserve"> 객체 출력을 전환할 수 있음</w:t>
-      </w:r>
-    </w:p>
-    <w:p>
-      <w:pPr>
-        <w:widowControl/>
-        <w:wordWrap/>
-        <w:rPr>
-          <w:rFonts w:hint="eastAsia"/>
-        </w:rPr>
-      </w:pPr>
-      <w:r>
-        <w:rPr>
-          <w:rFonts w:hint="eastAsia"/>
-        </w:rPr>
-        <w:t>2.3.2</w:t>
-      </w:r>
-      <w:r>
-        <w:rPr>
-          <w:rFonts w:hint="eastAsia"/>
-        </w:rPr>
-        <w:t>데이터</w:t>
-      </w:r>
-      <w:r>
-        <w:rPr>
-          <w:rFonts w:hint="eastAsia"/>
-        </w:rPr>
-        <w:t xml:space="preserve"> </w:t>
-      </w:r>
-      <w:r>
-        <w:rPr>
-          <w:rFonts w:hint="eastAsia"/>
-        </w:rPr>
-        <w:t>소스(</w:t>
-      </w:r>
-      <w:r>
-        <w:t>Data source</w:t>
-      </w:r>
-      <w:r>
-        <w:rPr>
-          <w:rFonts w:hint="eastAsia"/>
-        </w:rPr>
-        <w:t>)</w:t>
-      </w:r>
-      <w:r>
-        <w:t xml:space="preserve"> : </w:t>
-      </w:r>
-      <w:r>
-        <w:rPr>
-          <w:rFonts w:hint="eastAsia"/>
-        </w:rPr>
-        <w:t>실제 데이터의 입력이 여기서 실행</w:t>
-      </w:r>
-    </w:p>
-    <w:p>
-      <w:pPr>
-        <w:widowControl/>
-        <w:wordWrap/>
-      </w:pPr>
-      <w:r>
-        <w:rPr>
-          <w:rFonts w:hint="eastAsia"/>
-        </w:rPr>
-        <w:t>2.3.3</w:t>
-      </w:r>
-      <w:r>
-        <w:rPr>
-          <w:rFonts w:hint="eastAsia"/>
-        </w:rPr>
-        <w:t>엔티티(</w:t>
-      </w:r>
-      <w:r>
-        <w:t>Entity</w:t>
-      </w:r>
-      <w:r>
-        <w:rPr>
-          <w:rFonts w:hint="eastAsia"/>
-        </w:rPr>
-        <w:t>)</w:t>
-      </w:r>
-    </w:p>
-    <w:p>
-      <w:pPr>
-        <w:widowControl/>
-        <w:wordWrap/>
-      </w:pPr>
-      <w:r>
-        <w:rPr>
-          <w:rFonts w:hint="eastAsia"/>
-        </w:rPr>
-        <w:t>-데이터 소스에서 사용되는 데이터를 정의한 모델(그림1.8과는 다른 개념)</w:t>
-      </w:r>
-    </w:p>
-    <w:p>
-      <w:pPr>
-        <w:widowControl/>
-        <w:wordWrap/>
-      </w:pPr>
-      <w:r>
-        <w:rPr>
-          <w:rFonts w:hint="eastAsia"/>
-        </w:rPr>
-        <w:t>-</w:t>
-      </w:r>
-      <w:r>
         <w:t>REST API</w:t>
       </w:r>
       <w:r>
@@ -8919,7 +9036,13 @@
         <w:rPr>
           <w:rFonts w:hint="eastAsia"/>
         </w:rPr>
-        <w:t>에 저장된 테이블을 표현하는 데이터 클래스 형태가 일반적</w:t>
+        <w:t xml:space="preserve">에 저장된 </w:t>
+      </w:r>
+      <w:r>
+        <w:rPr>
+          <w:rFonts w:hint="eastAsia"/>
+        </w:rPr>
+        <w:t>테이블이 대표적 예시</w:t>
       </w:r>
     </w:p>
     <w:p>
@@ -8951,23 +9074,17 @@
       </w:pPr>
     </w:p>
     <w:p>
-      <w:r>
-        <w:rPr>
-          <w:rFonts w:hint="eastAsia"/>
-        </w:rPr>
-        <w:t>1</w:t>
-      </w:r>
-      <w:r>
-        <w:rPr>
-          <w:rFonts w:hint="eastAsia"/>
-        </w:rPr>
-        <w:t>.</w:t>
-      </w:r>
-      <w:r>
-        <w:rPr>
-          <w:rFonts w:hint="eastAsia"/>
-        </w:rPr>
-        <w:t xml:space="preserve"> 모든 것은 문서에서 시작해서 문서로 끝난다.</w:t>
+      <w:pPr>
+        <w:rPr>
+          <w:rStyle w:val="ad"/>
+        </w:rPr>
+      </w:pPr>
+      <w:r>
+        <w:rPr>
+          <w:rStyle w:val="ad"/>
+          <w:rFonts w:hint="eastAsia"/>
+        </w:rPr>
+        <w:t>1 모든 것은 문서에서 시작해서 문서로 끝난다.</w:t>
       </w:r>
     </w:p>
     <w:p>
@@ -8984,29 +9101,27 @@
         <w:rPr>
           <w:rFonts w:hint="eastAsia"/>
         </w:rPr>
-        <w:t xml:space="preserve"> 문제점과 내가 생각하는 방안 그리고 장단점을 군더더기 없이 </w:t>
-      </w:r>
-      <w:proofErr w:type="spellStart"/>
-      <w:r>
-        <w:rPr>
-          <w:rFonts w:hint="eastAsia"/>
-        </w:rPr>
-        <w:t>한페이지로</w:t>
-      </w:r>
-      <w:proofErr w:type="spellEnd"/>
-      <w:r>
-        <w:rPr>
-          <w:rFonts w:hint="eastAsia"/>
-        </w:rPr>
-        <w:t xml:space="preserve"> 정리</w:t>
-      </w:r>
-    </w:p>
-    <w:p>
-      <w:r>
-        <w:rPr>
-          <w:rFonts w:hint="eastAsia"/>
-        </w:rPr>
-        <w:t>-&gt;</w:t>
+        <w:t xml:space="preserve"> 문제점과 내가 생각하는 방안 그리고 장단점을 군더더기 없이 한</w:t>
+      </w:r>
+      <w:r>
+        <w:rPr>
+          <w:rFonts w:hint="eastAsia"/>
+        </w:rPr>
+        <w:t xml:space="preserve"> </w:t>
+      </w:r>
+      <w:r>
+        <w:rPr>
+          <w:rFonts w:hint="eastAsia"/>
+        </w:rPr>
+        <w:t>페이지로 정리</w:t>
+      </w:r>
+    </w:p>
+    <w:p>
+      <w:r>
+        <w:rPr>
+          <w:rFonts w:hint="eastAsia"/>
+        </w:rPr>
+        <w:t>-</w:t>
       </w:r>
       <w:r>
         <w:t>TDR</w:t>
@@ -9030,16 +9145,20 @@
         <w:rPr>
           <w:rFonts w:hint="eastAsia"/>
         </w:rPr>
-        <w:t xml:space="preserve">동료들의 피드백을 (+)(-)가 추가된 코멘트로 받고 </w:t>
-      </w:r>
-      <w:proofErr w:type="spellStart"/>
-      <w:r>
-        <w:rPr>
-          <w:rFonts w:hint="eastAsia"/>
-        </w:rPr>
-        <w:t>리더급에서</w:t>
-      </w:r>
-      <w:proofErr w:type="spellEnd"/>
+        <w:t>동료들의 피드백을 (+)(-)가 추가된 코멘트로 받고</w:t>
+      </w:r>
+      <w:r>
+        <w:rPr>
+          <w:rFonts w:hint="eastAsia"/>
+        </w:rPr>
+        <w:t>,</w:t>
+      </w:r>
+      <w:r>
+        <w:rPr>
+          <w:rFonts w:hint="eastAsia"/>
+        </w:rPr>
+        <w:t xml:space="preserve"> 리더</w:t>
+      </w:r>
       <w:r>
         <w:rPr>
           <w:rFonts w:hint="eastAsia"/>
@@ -9047,66 +9166,88 @@
         <w:t xml:space="preserve"> </w:t>
       </w:r>
       <w:r>
-        <w:t>LGTM(Looks Good To M</w:t>
+        <w:rPr>
+          <w:rFonts w:hint="eastAsia"/>
+        </w:rPr>
+        <w:t xml:space="preserve">급에서 </w:t>
+      </w:r>
+      <w:r>
+        <w:t>LGTM(Looks Good To Me)</w:t>
+      </w:r>
+      <w:r>
+        <w:rPr>
+          <w:rFonts w:hint="eastAsia"/>
+        </w:rPr>
+        <w:t>가 나오면 다음 과정 진행</w:t>
+      </w:r>
+    </w:p>
+    <w:p>
+      <w:r>
+        <w:rPr>
+          <w:rFonts w:hint="eastAsia"/>
+        </w:rPr>
+        <w:t>-</w:t>
+      </w:r>
+      <w:r>
+        <w:t>Issue Tracker</w:t>
+      </w:r>
+      <w:r>
+        <w:rPr>
+          <w:rFonts w:hint="eastAsia"/>
+        </w:rPr>
+        <w:t>에 작업을 세분화 해서 등록</w:t>
+      </w:r>
+    </w:p>
+    <w:p>
+      <w:r>
+        <w:rPr>
+          <w:rFonts w:hint="eastAsia"/>
+        </w:rPr>
+        <w:t>-코드 작성</w:t>
       </w:r>
       <w:bookmarkStart w:id="7" w:name="_GoBack"/>
       <w:bookmarkEnd w:id="7"/>
-      <w:r>
-        <w:t>e)</w:t>
-      </w:r>
-      <w:r>
-        <w:rPr>
-          <w:rFonts w:hint="eastAsia"/>
-        </w:rPr>
-        <w:t>가 나오면 다음 과정 진행</w:t>
-      </w:r>
-    </w:p>
-    <w:p>
-      <w:r>
-        <w:rPr>
-          <w:rFonts w:hint="eastAsia"/>
-        </w:rPr>
-        <w:t>-&gt;</w:t>
-      </w:r>
-      <w:r>
-        <w:t>Issue Tracker</w:t>
-      </w:r>
-      <w:r>
-        <w:rPr>
-          <w:rFonts w:hint="eastAsia"/>
-        </w:rPr>
-        <w:t>에 작업을 세분화 해서 등록</w:t>
-      </w:r>
-    </w:p>
-    <w:p>
-      <w:r>
-        <w:rPr>
-          <w:rFonts w:hint="eastAsia"/>
-        </w:rPr>
-        <w:t>-&gt;코드 작성</w:t>
-      </w:r>
-    </w:p>
-    <w:p>
-      <w:r>
-        <w:rPr>
-          <w:rFonts w:hint="eastAsia"/>
-        </w:rPr>
-        <w:t>-&gt;결과를 문서로 정리:</w:t>
-      </w:r>
-      <w:r>
-        <w:rPr>
-          <w:rFonts w:hint="eastAsia"/>
-        </w:rPr>
-        <w:t xml:space="preserve"> 최종 결과물 설명과 개선된 결과를 수치로 표시. 이 문서는 인사 평가에서 그대로 첨부 자료로 사용됨</w:t>
+    </w:p>
+    <w:p>
+      <w:r>
+        <w:rPr>
+          <w:rFonts w:hint="eastAsia"/>
+        </w:rPr>
+        <w:t>-결과를 문서로 정리:</w:t>
+      </w:r>
+      <w:r>
+        <w:rPr>
+          <w:rFonts w:hint="eastAsia"/>
+        </w:rPr>
+        <w:t xml:space="preserve"> 최종 결과물 설명과 개선된 결과를 수치로 표시. 이 문서는 인사 평가에서 그대로 첨부 자료로 </w:t>
+      </w:r>
+      <w:r>
+        <w:rPr>
+          <w:rFonts w:hint="eastAsia"/>
+        </w:rPr>
+        <w:t>사용</w:t>
       </w:r>
     </w:p>
     <w:p/>
     <w:p>
-      <w:r>
-        <w:rPr>
-          <w:rFonts w:hint="eastAsia"/>
-        </w:rPr>
-        <w:t>2. 코드 작성 전 문서의 중요성</w:t>
+      <w:pPr>
+        <w:rPr>
+          <w:rStyle w:val="ad"/>
+        </w:rPr>
+      </w:pPr>
+      <w:r>
+        <w:rPr>
+          <w:rStyle w:val="ad"/>
+          <w:rFonts w:hint="eastAsia"/>
+        </w:rPr>
+        <w:t>2</w:t>
+      </w:r>
+      <w:r>
+        <w:rPr>
+          <w:rStyle w:val="ad"/>
+          <w:rFonts w:hint="eastAsia"/>
+        </w:rPr>
+        <w:t xml:space="preserve"> 코드 작성 전 문서의 중요성</w:t>
       </w:r>
     </w:p>
     <w:p>
@@ -9163,11 +9304,24 @@
     </w:p>
     <w:p/>
     <w:p>
-      <w:r>
-        <w:rPr>
-          <w:rFonts w:hint="eastAsia"/>
-        </w:rPr>
-        <w:t>3. 사용자 스토리의 중요성</w:t>
+      <w:pPr>
+        <w:rPr>
+          <w:rStyle w:val="ad"/>
+        </w:rPr>
+      </w:pPr>
+      <w:r>
+        <w:rPr>
+          <w:rStyle w:val="ad"/>
+          <w:rFonts w:hint="eastAsia"/>
+        </w:rPr>
+        <w:t>3</w:t>
+      </w:r>
+      <w:r>
+        <w:rPr>
+          <w:rStyle w:val="ad"/>
+          <w:rFonts w:hint="eastAsia"/>
+        </w:rPr>
+        <w:t xml:space="preserve"> 사용자 스토리의 중요성</w:t>
       </w:r>
     </w:p>
     <w:p>
@@ -9204,6 +9358,12 @@
         <w:rPr>
           <w:rFonts w:hint="eastAsia"/>
         </w:rPr>
+        <w:t>*</w:t>
+      </w:r>
+      <w:r>
+        <w:rPr>
+          <w:rFonts w:hint="eastAsia"/>
+        </w:rPr>
         <w:t>사용자 경로(</w:t>
       </w:r>
       <w:r>
@@ -9276,16 +9436,41 @@
         <w:rPr>
           <w:rFonts w:hint="eastAsia"/>
         </w:rPr>
-        <w:t>실제 사용자에게 도움되지 않는 다면 어떤 종류의 설게 개선이라도 의미가 없음</w:t>
+        <w:t xml:space="preserve">실제 사용자에게 도움되지 않는 다면 어떤 종류의 </w:t>
+      </w:r>
+      <w:r>
+        <w:rPr>
+          <w:rFonts w:hint="eastAsia"/>
+        </w:rPr>
+        <w:t>설계</w:t>
+      </w:r>
+      <w:r>
+        <w:rPr>
+          <w:rFonts w:hint="eastAsia"/>
+        </w:rPr>
+        <w:t xml:space="preserve"> 개선이라도 의미가 없음</w:t>
       </w:r>
     </w:p>
     <w:p/>
     <w:p>
-      <w:r>
-        <w:rPr>
-          <w:rFonts w:hint="eastAsia"/>
-        </w:rPr>
-        <w:t>4. TRD(Technical Design Document)의 중요 원칙: 두 번 설계하라</w:t>
+      <w:pPr>
+        <w:rPr>
+          <w:rStyle w:val="ad"/>
+        </w:rPr>
+      </w:pPr>
+      <w:r>
+        <w:rPr>
+          <w:rStyle w:val="ad"/>
+          <w:rFonts w:hint="eastAsia"/>
+        </w:rPr>
+        <w:t>4</w:t>
+      </w:r>
+      <w:r>
+        <w:rPr>
+          <w:rStyle w:val="ad"/>
+          <w:rFonts w:hint="eastAsia"/>
+        </w:rPr>
+        <w:t xml:space="preserve"> TRD(Technical Design Document)의 중요 원칙: 두 번 설계하라</w:t>
       </w:r>
     </w:p>
     <w:p>
@@ -9384,33 +9569,36 @@
         <w:t>4.4 만들어 본 설계들이 다 만족스럽지 않다면 또 다른 접근 법을 고려해볼 것</w:t>
       </w:r>
     </w:p>
-    <w:p>
-      <w:r>
-        <w:rPr>
-          <w:rFonts w:hint="eastAsia"/>
-        </w:rPr>
-        <w:t>4.5</w:t>
-      </w:r>
-      <w:r>
-        <w:rPr>
-          <w:rFonts w:hint="eastAsia"/>
-        </w:rPr>
-        <w:t xml:space="preserve"> 두 번 설계하는 것은 똑똑한 사람들에게 더욱 어려움으로 인내할 것</w:t>
-      </w:r>
-    </w:p>
     <w:p/>
     <w:p>
-      <w:r>
-        <w:rPr>
-          <w:rFonts w:hint="eastAsia"/>
-        </w:rPr>
-        <w:t>5. 구글에서 TRD</w:t>
-      </w:r>
-      <w:r>
+      <w:pPr>
+        <w:rPr>
+          <w:rStyle w:val="ad"/>
+        </w:rPr>
+      </w:pPr>
+      <w:r>
+        <w:rPr>
+          <w:rStyle w:val="ad"/>
+          <w:rFonts w:hint="eastAsia"/>
+        </w:rPr>
+        <w:t>5</w:t>
+      </w:r>
+      <w:r>
+        <w:rPr>
+          <w:rStyle w:val="ad"/>
+          <w:rFonts w:hint="eastAsia"/>
+        </w:rPr>
+        <w:t xml:space="preserve"> 구글에서 TRD</w:t>
+      </w:r>
+      <w:r>
+        <w:rPr>
+          <w:rStyle w:val="ad"/>
+        </w:rPr>
         <w:t xml:space="preserve"> </w:t>
       </w:r>
       <w:r>
         <w:rPr>
+          <w:rStyle w:val="ad"/>
           <w:rFonts w:hint="eastAsia"/>
         </w:rPr>
         <w:t>리뷰</w:t>
@@ -9532,16 +9720,19 @@
         <w:rPr>
           <w:rFonts w:hint="eastAsia"/>
         </w:rPr>
-        <w:t>가능. 단 적어도 한 명의 팀</w:t>
-      </w:r>
-      <w:r>
-        <w:t xml:space="preserve"> </w:t>
-      </w:r>
-      <w:r>
-        <w:rPr>
-          <w:rFonts w:hint="eastAsia"/>
-        </w:rPr>
-        <w:t>리더(TL)가 있어야함</w:t>
+        <w:t>가능. 단 적어도 한 명의 TL</w:t>
+      </w:r>
+      <w:r>
+        <w:rPr>
+          <w:rFonts w:hint="eastAsia"/>
+        </w:rPr>
+        <w:t>(팀 리더)</w:t>
+      </w:r>
+      <w:r>
+        <w:rPr>
+          <w:rFonts w:hint="eastAsia"/>
+        </w:rPr>
+        <w:t>가 있어야함</w:t>
       </w:r>
     </w:p>
     <w:p>
@@ -9569,13 +9760,69 @@
         <w:lastRenderedPageBreak/>
         <w:t xml:space="preserve">참고 </w:t>
       </w:r>
-      <w:r>
-        <w:rPr>
-          <w:rFonts w:hint="eastAsia"/>
-        </w:rPr>
-        <w:t>링크</w:t>
-      </w:r>
       <w:bookmarkEnd w:id="8"/>
+      <w:r>
+        <w:rPr>
+          <w:rFonts w:hint="eastAsia"/>
+        </w:rPr>
+        <w:t>자료</w:t>
+      </w:r>
+    </w:p>
+    <w:p>
+      <w:pPr>
+        <w:rPr>
+          <w:rFonts w:hint="eastAsia"/>
+        </w:rPr>
+      </w:pPr>
+    </w:p>
+    <w:p>
+      <w:r>
+        <w:t xml:space="preserve">Critical User </w:t>
+      </w:r>
+      <w:proofErr w:type="spellStart"/>
+      <w:r>
+        <w:t>Joureny</w:t>
+      </w:r>
+      <w:proofErr w:type="spellEnd"/>
+    </w:p>
+    <w:p>
+      <w:pPr>
+        <w:rPr>
+          <w:rFonts w:hint="eastAsia"/>
+        </w:rPr>
+      </w:pPr>
+      <w:r>
+        <w:rPr>
+          <w:rFonts w:hint="eastAsia"/>
+        </w:rPr>
+        <w:t>-</w:t>
+      </w:r>
+      <w:r>
+        <w:t>A critical user journey is a UX tool that maps out the key interactions between users and a product. In other words, it's a process that helps you visualize and drive focus on the most important parts of the customer's journey, which have a direct impact on revenue or retention.</w:t>
+      </w:r>
+    </w:p>
+    <w:p>
+      <w:pPr>
+        <w:rPr>
+          <w:rFonts w:hint="eastAsia"/>
+        </w:rPr>
+      </w:pPr>
+      <w:r>
+        <w:rPr>
+          <w:rFonts w:hint="eastAsia"/>
+        </w:rPr>
+        <w:t>-</w:t>
+      </w:r>
+      <w:r>
+        <w:t>Customer journey is a series of interactions a customer has with your touchpoints to reach a goal or meet a need</w:t>
+      </w:r>
+    </w:p>
+    <w:p>
+      <w:pPr>
+        <w:rPr>
+          <w:rFonts w:hint="eastAsia"/>
+        </w:rPr>
+      </w:pPr>
     </w:p>
     <w:p>
       <w:r>
@@ -9661,10 +9908,215 @@
         </w:r>
       </w:hyperlink>
     </w:p>
-    <w:p/>
+    <w:p>
+      <w:pPr>
+        <w:rPr>
+          <w:rFonts w:hint="eastAsia"/>
+        </w:rPr>
+      </w:pPr>
+    </w:p>
+    <w:p>
+      <w:pPr>
+        <w:rPr>
+          <w:rFonts w:hint="eastAsia"/>
+          <w:kern w:val="36"/>
+          <w:sz w:val="48"/>
+          <w:szCs w:val="48"/>
+        </w:rPr>
+      </w:pPr>
+      <w:r>
+        <w:t>Clean Architecture</w:t>
+      </w:r>
+      <w:r>
+        <w:rPr>
+          <w:rFonts w:ascii="Malgun Gothic" w:eastAsia="Malgun Gothic" w:hAnsi="Malgun Gothic" w:cs="Malgun Gothic"/>
+        </w:rPr>
+        <w:t>는</w:t>
+      </w:r>
+      <w:r>
+        <w:t xml:space="preserve"> </w:t>
+      </w:r>
+      <w:r>
+        <w:rPr>
+          <w:rFonts w:ascii="Malgun Gothic" w:eastAsia="Malgun Gothic" w:hAnsi="Malgun Gothic" w:cs="Malgun Gothic"/>
+        </w:rPr>
+        <w:t>모바일</w:t>
+      </w:r>
+      <w:r>
+        <w:t xml:space="preserve"> </w:t>
+      </w:r>
+      <w:r>
+        <w:rPr>
+          <w:rFonts w:ascii="Malgun Gothic" w:eastAsia="Malgun Gothic" w:hAnsi="Malgun Gothic" w:cs="Malgun Gothic"/>
+        </w:rPr>
+        <w:t>개발을</w:t>
+      </w:r>
+      <w:r>
+        <w:t xml:space="preserve"> </w:t>
+      </w:r>
+      <w:r>
+        <w:rPr>
+          <w:rFonts w:ascii="Malgun Gothic" w:eastAsia="Malgun Gothic" w:hAnsi="Malgun Gothic" w:cs="Malgun Gothic"/>
+        </w:rPr>
+        <w:t>어떻게</w:t>
+      </w:r>
+      <w:r>
+        <w:t xml:space="preserve"> </w:t>
+      </w:r>
+      <w:r>
+        <w:rPr>
+          <w:rFonts w:ascii="Malgun Gothic" w:eastAsia="Malgun Gothic" w:hAnsi="Malgun Gothic" w:cs="Malgun Gothic"/>
+        </w:rPr>
+        <w:t>도와주는가</w:t>
+      </w:r>
+      <w:r>
+        <w:t xml:space="preserve">? - (1) </w:t>
+      </w:r>
+      <w:r>
+        <w:rPr>
+          <w:rFonts w:ascii="Malgun Gothic" w:eastAsia="Malgun Gothic" w:hAnsi="Malgun Gothic" w:cs="Malgun Gothic"/>
+        </w:rPr>
+        <w:t>경계선</w:t>
+      </w:r>
+      <w:r>
+        <w:t xml:space="preserve">: </w:t>
+      </w:r>
+      <w:r>
+        <w:rPr>
+          <w:rFonts w:ascii="Malgun Gothic" w:eastAsia="Malgun Gothic" w:hAnsi="Malgun Gothic" w:cs="Malgun Gothic"/>
+        </w:rPr>
+        <w:t>계층</w:t>
+      </w:r>
+      <w:r>
+        <w:t xml:space="preserve"> </w:t>
+      </w:r>
+      <w:r>
+        <w:rPr>
+          <w:rFonts w:ascii="Malgun Gothic" w:eastAsia="Malgun Gothic" w:hAnsi="Malgun Gothic" w:cs="Malgun Gothic"/>
+        </w:rPr>
+        <w:t>나누기</w:t>
+      </w:r>
+    </w:p>
+    <w:p>
+      <w:pPr>
+        <w:rPr>
+          <w:rFonts w:hint="eastAsia"/>
+        </w:rPr>
+      </w:pPr>
+      <w:hyperlink r:id="rId18" w:history="1">
+        <w:r>
+          <w:rPr>
+            <w:rStyle w:val="ab"/>
+          </w:rPr>
+          <w:t>https://medium.com/@justfaceit/clean-architecture%EB%8A%94-%EB%AA%A8%EB%B0%94%EC%9D%BC-%EA%B0%9C%EB%B0%9C%EC%9D%84-%EC%96%B4%EB%96%BB%EA%B2%8C-%EB%8F%84%EC%99%80%EC%A3%BC%EB%8A%94%EA%B0%80-1-%EA%B2%BD%EA%B3%84%EC%84%A0-%EA%B3%84%EC%B8%B5%EC%9D%84-%EC%A0%95%EC%9D%98%ED%95%B4%EC%A4%80%EB%8B%A4-b77496744616</w:t>
+        </w:r>
+      </w:hyperlink>
+    </w:p>
+    <w:p>
+      <w:pPr>
+        <w:rPr>
+          <w:rFonts w:hint="eastAsia"/>
+        </w:rPr>
+      </w:pPr>
+    </w:p>
+    <w:p>
+      <w:pPr>
+        <w:rPr>
+          <w:rFonts w:hint="eastAsia"/>
+          <w:kern w:val="0"/>
+          <w:sz w:val="20"/>
+          <w:szCs w:val="20"/>
+        </w:rPr>
+      </w:pPr>
+      <w:r>
+        <w:t>Business Logic</w:t>
+      </w:r>
+      <w:r>
+        <w:t>이란?</w:t>
+      </w:r>
+    </w:p>
+    <w:p>
+      <w:pPr>
+        <w:rPr>
+          <w:rFonts w:hint="eastAsia"/>
+        </w:rPr>
+      </w:pPr>
+      <w:hyperlink r:id="rId19" w:history="1">
+        <w:r>
+          <w:rPr>
+            <w:rStyle w:val="ab"/>
+          </w:rPr>
+          <w:t>https://medium.com/@su_bak/term-business-logic%EC%9D%B4%EB%9E%80-6d53c4782d73</w:t>
+        </w:r>
+      </w:hyperlink>
+    </w:p>
+    <w:p>
+      <w:pPr>
+        <w:rPr>
+          <w:rFonts w:hint="eastAsia"/>
+        </w:rPr>
+      </w:pPr>
+    </w:p>
+    <w:p>
+      <w:pPr>
+        <w:rPr>
+          <w:rFonts w:hint="eastAsia"/>
+        </w:rPr>
+      </w:pPr>
+      <w:proofErr w:type="spellStart"/>
+      <w:r>
+        <w:rPr>
+          <w:rFonts w:hint="eastAsia"/>
+        </w:rPr>
+        <w:t>유스</w:t>
+      </w:r>
+      <w:proofErr w:type="spellEnd"/>
+      <w:r>
+        <w:rPr>
+          <w:rFonts w:hint="eastAsia"/>
+        </w:rPr>
+        <w:t xml:space="preserve"> </w:t>
+      </w:r>
+      <w:proofErr w:type="spellStart"/>
+      <w:r>
+        <w:rPr>
+          <w:rFonts w:hint="eastAsia"/>
+        </w:rPr>
+        <w:t>케이스란</w:t>
+      </w:r>
+      <w:proofErr w:type="spellEnd"/>
+      <w:r>
+        <w:rPr>
+          <w:rFonts w:hint="eastAsia"/>
+        </w:rPr>
+        <w:t>?</w:t>
+      </w:r>
+    </w:p>
+    <w:p>
+      <w:pPr>
+        <w:rPr>
+          <w:rFonts w:hint="eastAsia"/>
+        </w:rPr>
+      </w:pPr>
+      <w:hyperlink r:id="rId20" w:history="1">
+        <w:r>
+          <w:rPr>
+            <w:rStyle w:val="ab"/>
+          </w:rPr>
+          <w:t>https://m.blog.naver.com/PostView.naver?isHttpsRedirect=true&amp;blogId=media666&amp;logNo=90133948680</w:t>
+        </w:r>
+      </w:hyperlink>
+    </w:p>
+    <w:p>
+      <w:pPr>
+        <w:rPr>
+          <w:rFonts w:hint="eastAsia"/>
+        </w:rPr>
+      </w:pPr>
+    </w:p>
     <w:sectPr>
-      <w:footerReference w:type="even" r:id="rId18"/>
-      <w:footerReference w:type="default" r:id="rId19"/>
+      <w:footerReference w:type="even" r:id="rId21"/>
+      <w:footerReference w:type="default" r:id="rId22"/>
       <w:pgSz w:w="11900" w:h="16840"/>
       <w:pgMar w:top="720" w:right="720" w:bottom="720" w:left="720" w:header="851" w:footer="992" w:gutter="0"/>
       <w:cols w:space="425"/>
@@ -9763,7 +10215,7 @@
         <w:rStyle w:val="a5"/>
         <w:noProof/>
       </w:rPr>
-      <w:t>11</w:t>
+      <w:t>4</w:t>
     </w:r>
     <w:r>
       <w:rPr>
@@ -10387,7 +10839,6 @@
   <w:style w:type="character" w:default="1" w:styleId="a0">
     <w:name w:val="Default Paragraph Font"/>
     <w:uiPriority w:val="1"/>
-    <w:semiHidden/>
     <w:unhideWhenUsed/>
   </w:style>
   <w:style w:type="table" w:default="1" w:styleId="a1">
@@ -10814,6 +11265,16 @@
       <w:iCs/>
     </w:rPr>
   </w:style>
+  <w:style w:type="character" w:customStyle="1" w:styleId="s1">
+    <w:name w:val="s1"/>
+    <w:basedOn w:val="a0"/>
+    <w:rsid w:val="004E4841"/>
+    <w:rPr>
+      <w:rFonts w:ascii="Apple SD Gothic Neo" w:eastAsia="Apple SD Gothic Neo" w:hAnsi="Apple SD Gothic Neo" w:hint="eastAsia"/>
+      <w:sz w:val="20"/>
+      <w:szCs w:val="20"/>
+    </w:rPr>
+  </w:style>
 </w:styles>
 </file>
 
@@ -11109,7 +11570,7 @@
 </file>
 
 <file path=customXml/itemProps1.xml><?xml version="1.0" encoding="utf-8"?>
-<ds:datastoreItem xmlns:ds="http://schemas.openxmlformats.org/officeDocument/2006/customXml" ds:itemID="{514DB748-60BE-824B-B867-0E85BE9871A0}">
+<ds:datastoreItem xmlns:ds="http://schemas.openxmlformats.org/officeDocument/2006/customXml" ds:itemID="{1CD6B4A4-4B5A-2F4B-B7DE-86AFC4FA1F60}">
   <ds:schemaRefs>
     <ds:schemaRef ds:uri="http://schemas.openxmlformats.org/officeDocument/2006/bibliography"/>
   </ds:schemaRefs>

</xml_diff>